<commit_message>
Meeting Minutes Week 9
</commit_message>
<xml_diff>
--- a/Project Management/302 Meeting Minutes.docx
+++ b/Project Management/302 Meeting Minutes.docx
@@ -5823,10 +5823,7 @@
               <w:jc w:val="center"/>
             </w:pPr>
             <w:r>
-              <w:t>14</w:t>
-            </w:r>
-            <w:r>
-              <w:t>/05</w:t>
+              <w:t>14/05</w:t>
             </w:r>
           </w:p>
         </w:tc>
@@ -6193,6 +6190,11 @@
       </w:tr>
     </w:tbl>
     <w:p/>
+    <w:p>
+      <w:r>
+        <w:t>policy of merging in video</w:t>
+      </w:r>
+    </w:p>
     <w:sectPr>
       <w:pgSz w:w="11906" w:h="16838"/>
       <w:pgMar w:top="1440" w:right="1440" w:bottom="1440" w:left="1440" w:header="708" w:footer="708" w:gutter="0"/>

</xml_diff>

<commit_message>
Update POM to use junit 5
</commit_message>
<xml_diff>
--- a/Project Management/302 Meeting Minutes.docx
+++ b/Project Management/302 Meeting Minutes.docx
@@ -5694,35 +5694,140 @@
             <w:r>
               <w:t>Continuous integration to be implemented</w:t>
             </w:r>
-            <w:r>
-              <w:t xml:space="preserve"> – ideall</w:t>
-            </w:r>
-            <w:r>
-              <w:t>y</w:t>
-            </w:r>
-            <w:r>
-              <w:t xml:space="preserve"> before </w:t>
-            </w:r>
-            <w:r>
-              <w:t>milestone 1</w:t>
-            </w:r>
-            <w:r>
-              <w:t>,</w:t>
+          </w:p>
+        </w:tc>
+        <w:tc>
+          <w:tcPr>
+            <w:tcW w:w="1671" w:type="dxa"/>
+            <w:tcBorders>
+              <w:top w:val="single" w:sz="4" w:space="0" w:color="auto"/>
+              <w:left w:val="single" w:sz="4" w:space="0" w:color="auto"/>
+              <w:bottom w:val="single" w:sz="4" w:space="0" w:color="auto"/>
+              <w:right w:val="single" w:sz="4" w:space="0" w:color="auto"/>
+            </w:tcBorders>
+          </w:tcPr>
+          <w:p>
+            <w:r>
+              <w:t>Nic</w:t>
+            </w:r>
+          </w:p>
+        </w:tc>
+        <w:tc>
+          <w:tcPr>
+            <w:tcW w:w="1304" w:type="dxa"/>
+            <w:tcBorders>
+              <w:top w:val="single" w:sz="4" w:space="0" w:color="auto"/>
+              <w:left w:val="single" w:sz="4" w:space="0" w:color="auto"/>
+              <w:bottom w:val="single" w:sz="4" w:space="0" w:color="auto"/>
+              <w:right w:val="single" w:sz="4" w:space="0" w:color="auto"/>
+            </w:tcBorders>
+          </w:tcPr>
+          <w:p>
+            <w:pPr>
+              <w:jc w:val="center"/>
+            </w:pPr>
+            <w:r>
+              <w:t>07/05</w:t>
+            </w:r>
+          </w:p>
+        </w:tc>
+      </w:tr>
+      <w:tr>
+        <w:trPr>
+          <w:cantSplit/>
+          <w:trHeight w:val="270"/>
+        </w:trPr>
+        <w:tc>
+          <w:tcPr>
+            <w:tcW w:w="6370" w:type="dxa"/>
+            <w:tcBorders>
+              <w:top w:val="single" w:sz="4" w:space="0" w:color="auto"/>
+              <w:left w:val="single" w:sz="4" w:space="0" w:color="auto"/>
+              <w:bottom w:val="single" w:sz="4" w:space="0" w:color="auto"/>
+              <w:right w:val="single" w:sz="4" w:space="0" w:color="auto"/>
+            </w:tcBorders>
+          </w:tcPr>
+          <w:p>
+            <w:r>
+              <w:t xml:space="preserve">Next sprint to focus </w:t>
+            </w:r>
+            <w:r>
+              <w:t xml:space="preserve">on implementing full functionality of the app, following </w:t>
+            </w:r>
+            <w:r>
+              <w:t>user story breakdowns</w:t>
+            </w:r>
+            <w:r>
+              <w:t xml:space="preserve"> in Trello</w:t>
+            </w:r>
+          </w:p>
+        </w:tc>
+        <w:tc>
+          <w:tcPr>
+            <w:tcW w:w="1671" w:type="dxa"/>
+            <w:tcBorders>
+              <w:top w:val="single" w:sz="4" w:space="0" w:color="auto"/>
+              <w:left w:val="single" w:sz="4" w:space="0" w:color="auto"/>
+              <w:bottom w:val="single" w:sz="4" w:space="0" w:color="auto"/>
+              <w:right w:val="single" w:sz="4" w:space="0" w:color="auto"/>
+            </w:tcBorders>
+          </w:tcPr>
+          <w:p>
+            <w:r>
+              <w:t>All Members</w:t>
+            </w:r>
+          </w:p>
+        </w:tc>
+        <w:tc>
+          <w:tcPr>
+            <w:tcW w:w="1304" w:type="dxa"/>
+            <w:tcBorders>
+              <w:top w:val="single" w:sz="4" w:space="0" w:color="auto"/>
+              <w:left w:val="single" w:sz="4" w:space="0" w:color="auto"/>
+              <w:bottom w:val="single" w:sz="4" w:space="0" w:color="auto"/>
+              <w:right w:val="single" w:sz="4" w:space="0" w:color="auto"/>
+            </w:tcBorders>
+          </w:tcPr>
+          <w:p>
+            <w:pPr>
+              <w:jc w:val="center"/>
+            </w:pPr>
+            <w:r>
+              <w:t>14/05</w:t>
+            </w:r>
+          </w:p>
+        </w:tc>
+      </w:tr>
+      <w:tr>
+        <w:trPr>
+          <w:cantSplit/>
+          <w:trHeight w:val="270"/>
+        </w:trPr>
+        <w:tc>
+          <w:tcPr>
+            <w:tcW w:w="6370" w:type="dxa"/>
+            <w:tcBorders>
+              <w:top w:val="single" w:sz="4" w:space="0" w:color="auto"/>
+              <w:left w:val="single" w:sz="4" w:space="0" w:color="auto"/>
+              <w:bottom w:val="single" w:sz="4" w:space="0" w:color="auto"/>
+              <w:right w:val="single" w:sz="4" w:space="0" w:color="auto"/>
+            </w:tcBorders>
+          </w:tcPr>
+          <w:p>
+            <w:r>
+              <w:t>Update</w:t>
+            </w:r>
+            <w:r>
+              <w:t xml:space="preserve"> Login/</w:t>
+            </w:r>
+            <w:r>
+              <w:t>Signup</w:t>
             </w:r>
             <w:r>
               <w:t xml:space="preserve"> </w:t>
             </w:r>
             <w:r>
-              <w:t>a</w:t>
-            </w:r>
-            <w:r>
-              <w:t>t</w:t>
-            </w:r>
-            <w:r>
-              <w:t xml:space="preserve"> minimum before </w:t>
-            </w:r>
-            <w:r>
-              <w:t>next meeting</w:t>
+              <w:t>to use VBoxes and HBoxes</w:t>
             </w:r>
           </w:p>
         </w:tc>
@@ -5738,7 +5843,7 @@
           </w:tcPr>
           <w:p>
             <w:r>
-              <w:t>Nic</w:t>
+              <w:t>Jayden</w:t>
             </w:r>
           </w:p>
         </w:tc>
@@ -5779,16 +5884,34 @@
           </w:tcPr>
           <w:p>
             <w:r>
-              <w:t xml:space="preserve">Next sprint to focus </w:t>
-            </w:r>
-            <w:r>
-              <w:t xml:space="preserve">on implementing full functionality of the app, following </w:t>
-            </w:r>
-            <w:r>
-              <w:t>user story breakdowns</w:t>
-            </w:r>
-            <w:r>
-              <w:t xml:space="preserve"> in Trello</w:t>
+              <w:t>Account</w:t>
+            </w:r>
+            <w:r>
+              <w:t>/Profile</w:t>
+            </w:r>
+            <w:r>
+              <w:t xml:space="preserve"> page –</w:t>
+            </w:r>
+            <w:r>
+              <w:t xml:space="preserve"> </w:t>
+            </w:r>
+            <w:r>
+              <w:t xml:space="preserve">within accounts page </w:t>
+            </w:r>
+            <w:r>
+              <w:t>is</w:t>
+            </w:r>
+            <w:r>
+              <w:t xml:space="preserve"> </w:t>
+            </w:r>
+            <w:r>
+              <w:t>account</w:t>
+            </w:r>
+            <w:r>
+              <w:t xml:space="preserve"> setting</w:t>
+            </w:r>
+            <w:r>
+              <w:t>s</w:t>
             </w:r>
           </w:p>
         </w:tc>
@@ -5802,11 +5925,7 @@
               <w:right w:val="single" w:sz="4" w:space="0" w:color="auto"/>
             </w:tcBorders>
           </w:tcPr>
-          <w:p>
-            <w:r>
-              <w:t>All Members</w:t>
-            </w:r>
-          </w:p>
+          <w:p/>
         </w:tc>
         <w:tc>
           <w:tcPr>
@@ -5822,9 +5941,6 @@
             <w:pPr>
               <w:jc w:val="center"/>
             </w:pPr>
-            <w:r>
-              <w:t>14/05</w:t>
-            </w:r>
           </w:p>
         </w:tc>
       </w:tr>
@@ -5845,153 +5961,7 @@
           </w:tcPr>
           <w:p>
             <w:r>
-              <w:t>Update</w:t>
-            </w:r>
-            <w:r>
-              <w:t xml:space="preserve"> Login/</w:t>
-            </w:r>
-            <w:r>
-              <w:t>Signup</w:t>
-            </w:r>
-            <w:r>
-              <w:t xml:space="preserve"> </w:t>
-            </w:r>
-            <w:r>
-              <w:t>to use VBoxes and HBoxes</w:t>
-            </w:r>
-          </w:p>
-        </w:tc>
-        <w:tc>
-          <w:tcPr>
-            <w:tcW w:w="1671" w:type="dxa"/>
-            <w:tcBorders>
-              <w:top w:val="single" w:sz="4" w:space="0" w:color="auto"/>
-              <w:left w:val="single" w:sz="4" w:space="0" w:color="auto"/>
-              <w:bottom w:val="single" w:sz="4" w:space="0" w:color="auto"/>
-              <w:right w:val="single" w:sz="4" w:space="0" w:color="auto"/>
-            </w:tcBorders>
-          </w:tcPr>
-          <w:p>
-            <w:r>
-              <w:t>Jayden</w:t>
-            </w:r>
-          </w:p>
-        </w:tc>
-        <w:tc>
-          <w:tcPr>
-            <w:tcW w:w="1304" w:type="dxa"/>
-            <w:tcBorders>
-              <w:top w:val="single" w:sz="4" w:space="0" w:color="auto"/>
-              <w:left w:val="single" w:sz="4" w:space="0" w:color="auto"/>
-              <w:bottom w:val="single" w:sz="4" w:space="0" w:color="auto"/>
-              <w:right w:val="single" w:sz="4" w:space="0" w:color="auto"/>
-            </w:tcBorders>
-          </w:tcPr>
-          <w:p>
-            <w:pPr>
-              <w:jc w:val="center"/>
-            </w:pPr>
-            <w:r>
-              <w:t>07/05</w:t>
-            </w:r>
-          </w:p>
-        </w:tc>
-      </w:tr>
-      <w:tr>
-        <w:trPr>
-          <w:cantSplit/>
-          <w:trHeight w:val="270"/>
-        </w:trPr>
-        <w:tc>
-          <w:tcPr>
-            <w:tcW w:w="6370" w:type="dxa"/>
-            <w:tcBorders>
-              <w:top w:val="single" w:sz="4" w:space="0" w:color="auto"/>
-              <w:left w:val="single" w:sz="4" w:space="0" w:color="auto"/>
-              <w:bottom w:val="single" w:sz="4" w:space="0" w:color="auto"/>
-              <w:right w:val="single" w:sz="4" w:space="0" w:color="auto"/>
-            </w:tcBorders>
-          </w:tcPr>
-          <w:p>
-            <w:r>
               <w:lastRenderedPageBreak/>
-              <w:t>Account</w:t>
-            </w:r>
-            <w:r>
-              <w:t>/Profile</w:t>
-            </w:r>
-            <w:r>
-              <w:t xml:space="preserve"> page –</w:t>
-            </w:r>
-            <w:r>
-              <w:t xml:space="preserve"> </w:t>
-            </w:r>
-            <w:r>
-              <w:t xml:space="preserve">within accounts page </w:t>
-            </w:r>
-            <w:r>
-              <w:t>is</w:t>
-            </w:r>
-            <w:r>
-              <w:t xml:space="preserve"> </w:t>
-            </w:r>
-            <w:r>
-              <w:t>account</w:t>
-            </w:r>
-            <w:r>
-              <w:t xml:space="preserve"> setting</w:t>
-            </w:r>
-            <w:r>
-              <w:t>s</w:t>
-            </w:r>
-          </w:p>
-        </w:tc>
-        <w:tc>
-          <w:tcPr>
-            <w:tcW w:w="1671" w:type="dxa"/>
-            <w:tcBorders>
-              <w:top w:val="single" w:sz="4" w:space="0" w:color="auto"/>
-              <w:left w:val="single" w:sz="4" w:space="0" w:color="auto"/>
-              <w:bottom w:val="single" w:sz="4" w:space="0" w:color="auto"/>
-              <w:right w:val="single" w:sz="4" w:space="0" w:color="auto"/>
-            </w:tcBorders>
-          </w:tcPr>
-          <w:p/>
-        </w:tc>
-        <w:tc>
-          <w:tcPr>
-            <w:tcW w:w="1304" w:type="dxa"/>
-            <w:tcBorders>
-              <w:top w:val="single" w:sz="4" w:space="0" w:color="auto"/>
-              <w:left w:val="single" w:sz="4" w:space="0" w:color="auto"/>
-              <w:bottom w:val="single" w:sz="4" w:space="0" w:color="auto"/>
-              <w:right w:val="single" w:sz="4" w:space="0" w:color="auto"/>
-            </w:tcBorders>
-          </w:tcPr>
-          <w:p>
-            <w:pPr>
-              <w:jc w:val="center"/>
-            </w:pPr>
-          </w:p>
-        </w:tc>
-      </w:tr>
-      <w:tr>
-        <w:trPr>
-          <w:cantSplit/>
-          <w:trHeight w:val="270"/>
-        </w:trPr>
-        <w:tc>
-          <w:tcPr>
-            <w:tcW w:w="6370" w:type="dxa"/>
-            <w:tcBorders>
-              <w:top w:val="single" w:sz="4" w:space="0" w:color="auto"/>
-              <w:left w:val="single" w:sz="4" w:space="0" w:color="auto"/>
-              <w:bottom w:val="single" w:sz="4" w:space="0" w:color="auto"/>
-              <w:right w:val="single" w:sz="4" w:space="0" w:color="auto"/>
-            </w:tcBorders>
-          </w:tcPr>
-          <w:p>
-            <w:r>
               <w:t>Update UI Aspect Ratio to operate as a mobile app</w:t>
             </w:r>
           </w:p>
@@ -6190,11 +6160,6 @@
       </w:tr>
     </w:tbl>
     <w:p/>
-    <w:p>
-      <w:r>
-        <w:t>policy of merging in video</w:t>
-      </w:r>
-    </w:p>
     <w:sectPr>
       <w:pgSz w:w="11906" w:h="16838"/>
       <w:pgMar w:top="1440" w:right="1440" w:bottom="1440" w:left="1440" w:header="708" w:footer="708" w:gutter="0"/>

</xml_diff>

<commit_message>
Week 10 meeting minutes
</commit_message>
<xml_diff>
--- a/Project Management/302 Meeting Minutes.docx
+++ b/Project Management/302 Meeting Minutes.docx
@@ -6301,19 +6301,7 @@
               <w:rPr>
                 <w:bCs/>
               </w:rPr>
-              <w:t>07</w:t>
-            </w:r>
-            <w:r>
-              <w:rPr>
-                <w:bCs/>
-              </w:rPr>
-              <w:t>/0</w:t>
-            </w:r>
-            <w:r>
-              <w:rPr>
-                <w:bCs/>
-              </w:rPr>
-              <w:t>5</w:t>
+              <w:t>07/05</w:t>
             </w:r>
             <w:r>
               <w:rPr>
@@ -6456,9 +6444,8 @@
             <w:r>
               <w:rPr>
                 <w:b/>
-                <w:highlight w:val="yellow"/>
-              </w:rPr>
-              <w:t>Checkpoint 3 &amp; Pre for Milestone 1</w:t>
+              </w:rPr>
+              <w:t>Progress check-in for checkpoint 3</w:t>
             </w:r>
           </w:p>
         </w:tc>
@@ -6526,54 +6513,20 @@
               <w:rPr>
                 <w:bCs/>
               </w:rPr>
+              <w:t xml:space="preserve"> </w:t>
+            </w:r>
+            <w:r>
+              <w:rPr>
+                <w:bCs/>
+              </w:rPr>
               <w:br/>
             </w:r>
             <w:r>
               <w:rPr>
                 <w:bCs/>
               </w:rPr>
-              <w:t>Sylas Woodall</w:t>
-            </w:r>
-            <w:r>
-              <w:rPr>
-                <w:bCs/>
-              </w:rPr>
-              <w:br/>
-            </w:r>
-            <w:r>
-              <w:rPr>
-                <w:bCs/>
-              </w:rPr>
               <w:t>Jayden Fung</w:t>
             </w:r>
-            <w:r>
-              <w:rPr>
-                <w:bCs/>
-              </w:rPr>
-              <w:br/>
-            </w:r>
-            <w:proofErr w:type="spellStart"/>
-            <w:r>
-              <w:rPr>
-                <w:bCs/>
-              </w:rPr>
-              <w:t>Anterpreet</w:t>
-            </w:r>
-            <w:proofErr w:type="spellEnd"/>
-            <w:r>
-              <w:rPr>
-                <w:bCs/>
-              </w:rPr>
-              <w:t xml:space="preserve"> Singh </w:t>
-            </w:r>
-            <w:proofErr w:type="spellStart"/>
-            <w:r>
-              <w:rPr>
-                <w:bCs/>
-              </w:rPr>
-              <w:t>Guraya</w:t>
-            </w:r>
-            <w:proofErr w:type="spellEnd"/>
           </w:p>
         </w:tc>
       </w:tr>
@@ -6691,7 +6644,7 @@
               </w:rPr>
             </w:pPr>
             <w:r>
-              <w:t>Continuous integration to be implemented</w:t>
+              <w:t>Continuous integration implemented</w:t>
             </w:r>
           </w:p>
         </w:tc>
@@ -6751,7 +6704,10 @@
           </w:tcPr>
           <w:p>
             <w:r>
-              <w:t>Next sprint to focus on implementing full functionality of the app, following user story breakdowns in Trello</w:t>
+              <w:t xml:space="preserve">Focus on functionality delayed till next </w:t>
+            </w:r>
+            <w:r>
+              <w:t>week</w:t>
             </w:r>
           </w:p>
         </w:tc>
@@ -6826,6 +6782,9 @@
               <w:t>HBoxes</w:t>
             </w:r>
             <w:proofErr w:type="spellEnd"/>
+            <w:r>
+              <w:t xml:space="preserve"> still to be completed</w:t>
+            </w:r>
           </w:p>
         </w:tc>
         <w:tc>
@@ -7045,7 +7004,7 @@
           </w:tcPr>
           <w:p>
             <w:r>
-              <w:t>Account/Profile page – within accounts page is account settings</w:t>
+              <w:t>Study Vault Page</w:t>
             </w:r>
           </w:p>
         </w:tc>
@@ -7059,7 +7018,11 @@
               <w:right w:val="single" w:sz="4" w:space="0" w:color="auto"/>
             </w:tcBorders>
           </w:tcPr>
-          <w:p/>
+          <w:p>
+            <w:r>
+              <w:t>Nic</w:t>
+            </w:r>
+          </w:p>
         </w:tc>
         <w:tc>
           <w:tcPr>
@@ -7075,6 +7038,9 @@
             <w:pPr>
               <w:jc w:val="center"/>
             </w:pPr>
+            <w:r>
+              <w:t>14/05</w:t>
+            </w:r>
           </w:p>
         </w:tc>
       </w:tr>
@@ -7095,7 +7061,7 @@
           </w:tcPr>
           <w:p>
             <w:r>
-              <w:t>Study Vault Page</w:t>
+              <w:t>Study Mode Popup activated Page</w:t>
             </w:r>
           </w:p>
         </w:tc>
@@ -7109,7 +7075,11 @@
               <w:right w:val="single" w:sz="4" w:space="0" w:color="auto"/>
             </w:tcBorders>
           </w:tcPr>
-          <w:p/>
+          <w:p>
+            <w:r>
+              <w:t>Jayden</w:t>
+            </w:r>
+          </w:p>
         </w:tc>
         <w:tc>
           <w:tcPr>
@@ -7125,6 +7095,9 @@
             <w:pPr>
               <w:jc w:val="center"/>
             </w:pPr>
+            <w:r>
+              <w:t>14/05</w:t>
+            </w:r>
           </w:p>
         </w:tc>
       </w:tr>
@@ -7145,7 +7118,7 @@
           </w:tcPr>
           <w:p>
             <w:r>
-              <w:t>Study Mode Popup activated Page</w:t>
+              <w:t>AI Integration</w:t>
             </w:r>
           </w:p>
         </w:tc>
@@ -7159,7 +7132,11 @@
               <w:right w:val="single" w:sz="4" w:space="0" w:color="auto"/>
             </w:tcBorders>
           </w:tcPr>
-          <w:p/>
+          <w:p>
+            <w:r>
+              <w:t>Sylas</w:t>
+            </w:r>
+          </w:p>
         </w:tc>
         <w:tc>
           <w:tcPr>
@@ -7175,6 +7152,9 @@
             <w:pPr>
               <w:jc w:val="center"/>
             </w:pPr>
+            <w:r>
+              <w:t>14/05</w:t>
+            </w:r>
           </w:p>
         </w:tc>
       </w:tr>
@@ -7195,7 +7175,13 @@
           </w:tcPr>
           <w:p>
             <w:r>
-              <w:t>AI Integration</w:t>
+              <w:t>S</w:t>
+            </w:r>
+            <w:r>
+              <w:t>ettings</w:t>
+            </w:r>
+            <w:r>
+              <w:t>/account</w:t>
             </w:r>
           </w:p>
         </w:tc>
@@ -7209,7 +7195,11 @@
               <w:right w:val="single" w:sz="4" w:space="0" w:color="auto"/>
             </w:tcBorders>
           </w:tcPr>
-          <w:p/>
+          <w:p>
+            <w:r>
+              <w:t>Zane</w:t>
+            </w:r>
+          </w:p>
         </w:tc>
         <w:tc>
           <w:tcPr>
@@ -7225,6 +7215,136 @@
             <w:pPr>
               <w:jc w:val="center"/>
             </w:pPr>
+            <w:r>
+              <w:t>14/05</w:t>
+            </w:r>
+          </w:p>
+        </w:tc>
+      </w:tr>
+      <w:tr>
+        <w:trPr>
+          <w:cantSplit/>
+          <w:trHeight w:val="270"/>
+        </w:trPr>
+        <w:tc>
+          <w:tcPr>
+            <w:tcW w:w="6370" w:type="dxa"/>
+            <w:tcBorders>
+              <w:top w:val="single" w:sz="4" w:space="0" w:color="auto"/>
+              <w:left w:val="single" w:sz="4" w:space="0" w:color="auto"/>
+              <w:bottom w:val="single" w:sz="4" w:space="0" w:color="auto"/>
+              <w:right w:val="single" w:sz="4" w:space="0" w:color="auto"/>
+            </w:tcBorders>
+          </w:tcPr>
+          <w:p>
+            <w:proofErr w:type="gramStart"/>
+            <w:r>
+              <w:t>UI’s</w:t>
+            </w:r>
+            <w:proofErr w:type="gramEnd"/>
+            <w:r>
+              <w:t xml:space="preserve"> for all</w:t>
+            </w:r>
+            <w:r>
+              <w:t xml:space="preserve"> new features</w:t>
+            </w:r>
+          </w:p>
+        </w:tc>
+        <w:tc>
+          <w:tcPr>
+            <w:tcW w:w="1671" w:type="dxa"/>
+            <w:tcBorders>
+              <w:top w:val="single" w:sz="4" w:space="0" w:color="auto"/>
+              <w:left w:val="single" w:sz="4" w:space="0" w:color="auto"/>
+              <w:bottom w:val="single" w:sz="4" w:space="0" w:color="auto"/>
+              <w:right w:val="single" w:sz="4" w:space="0" w:color="auto"/>
+            </w:tcBorders>
+          </w:tcPr>
+          <w:p>
+            <w:r>
+              <w:t>AP</w:t>
+            </w:r>
+          </w:p>
+        </w:tc>
+        <w:tc>
+          <w:tcPr>
+            <w:tcW w:w="1304" w:type="dxa"/>
+            <w:tcBorders>
+              <w:top w:val="single" w:sz="4" w:space="0" w:color="auto"/>
+              <w:left w:val="single" w:sz="4" w:space="0" w:color="auto"/>
+              <w:bottom w:val="single" w:sz="4" w:space="0" w:color="auto"/>
+              <w:right w:val="single" w:sz="4" w:space="0" w:color="auto"/>
+            </w:tcBorders>
+          </w:tcPr>
+          <w:p>
+            <w:pPr>
+              <w:jc w:val="center"/>
+            </w:pPr>
+            <w:r>
+              <w:t>14/05</w:t>
+            </w:r>
+          </w:p>
+        </w:tc>
+      </w:tr>
+      <w:tr>
+        <w:trPr>
+          <w:cantSplit/>
+          <w:trHeight w:val="270"/>
+        </w:trPr>
+        <w:tc>
+          <w:tcPr>
+            <w:tcW w:w="6370" w:type="dxa"/>
+            <w:tcBorders>
+              <w:top w:val="single" w:sz="4" w:space="0" w:color="auto"/>
+              <w:left w:val="single" w:sz="4" w:space="0" w:color="auto"/>
+              <w:bottom w:val="single" w:sz="4" w:space="0" w:color="auto"/>
+              <w:right w:val="single" w:sz="4" w:space="0" w:color="auto"/>
+            </w:tcBorders>
+          </w:tcPr>
+          <w:p>
+            <w:proofErr w:type="spellStart"/>
+            <w:r>
+              <w:t>JavaDoc</w:t>
+            </w:r>
+            <w:proofErr w:type="spellEnd"/>
+            <w:r>
+              <w:t xml:space="preserve"> comments</w:t>
+            </w:r>
+          </w:p>
+        </w:tc>
+        <w:tc>
+          <w:tcPr>
+            <w:tcW w:w="1671" w:type="dxa"/>
+            <w:tcBorders>
+              <w:top w:val="single" w:sz="4" w:space="0" w:color="auto"/>
+              <w:left w:val="single" w:sz="4" w:space="0" w:color="auto"/>
+              <w:bottom w:val="single" w:sz="4" w:space="0" w:color="auto"/>
+              <w:right w:val="single" w:sz="4" w:space="0" w:color="auto"/>
+            </w:tcBorders>
+          </w:tcPr>
+          <w:p>
+            <w:r>
+              <w:t>All</w:t>
+            </w:r>
+          </w:p>
+        </w:tc>
+        <w:tc>
+          <w:tcPr>
+            <w:tcW w:w="1304" w:type="dxa"/>
+            <w:tcBorders>
+              <w:top w:val="single" w:sz="4" w:space="0" w:color="auto"/>
+              <w:left w:val="single" w:sz="4" w:space="0" w:color="auto"/>
+              <w:bottom w:val="single" w:sz="4" w:space="0" w:color="auto"/>
+              <w:right w:val="single" w:sz="4" w:space="0" w:color="auto"/>
+            </w:tcBorders>
+          </w:tcPr>
+          <w:p>
+            <w:pPr>
+              <w:jc w:val="center"/>
+            </w:pPr>
+            <w:r>
+              <w:t>14/05</w:t>
+            </w:r>
           </w:p>
         </w:tc>
       </w:tr>

</xml_diff>

<commit_message>
Meeting Minutes Week 11
</commit_message>
<xml_diff>
--- a/Project Management/302 Meeting Minutes.docx
+++ b/Project Management/302 Meeting Minutes.docx
@@ -7344,1410 +7344,6 @@
             </w:pPr>
             <w:r>
               <w:t>14/05</w:t>
-            </w:r>
-          </w:p>
-        </w:tc>
-      </w:tr>
-    </w:tbl>
-    <w:tbl>
-      <w:tblPr>
-        <w:tblpPr w:leftFromText="180" w:rightFromText="180" w:bottomFromText="160" w:vertAnchor="text" w:tblpY="91"/>
-        <w:tblW w:w="9345" w:type="dxa"/>
-        <w:tblBorders>
-          <w:top w:val="single" w:sz="4" w:space="0" w:color="auto"/>
-          <w:left w:val="single" w:sz="4" w:space="0" w:color="auto"/>
-          <w:bottom w:val="single" w:sz="4" w:space="0" w:color="auto"/>
-          <w:right w:val="single" w:sz="4" w:space="0" w:color="auto"/>
-          <w:insideH w:val="single" w:sz="4" w:space="0" w:color="auto"/>
-          <w:insideV w:val="single" w:sz="4" w:space="0" w:color="auto"/>
-        </w:tblBorders>
-        <w:tblLayout w:type="fixed"/>
-        <w:tblLook w:val="04A0" w:firstRow="1" w:lastRow="0" w:firstColumn="1" w:lastColumn="0" w:noHBand="0" w:noVBand="1"/>
-      </w:tblPr>
-      <w:tblGrid>
-        <w:gridCol w:w="1986"/>
-        <w:gridCol w:w="4428"/>
-        <w:gridCol w:w="2931"/>
-      </w:tblGrid>
-      <w:tr>
-        <w:trPr>
-          <w:cantSplit/>
-        </w:trPr>
-        <w:tc>
-          <w:tcPr>
-            <w:tcW w:w="9345" w:type="dxa"/>
-            <w:gridSpan w:val="3"/>
-            <w:tcBorders>
-              <w:top w:val="single" w:sz="4" w:space="0" w:color="auto"/>
-              <w:left w:val="single" w:sz="4" w:space="0" w:color="auto"/>
-              <w:bottom w:val="single" w:sz="4" w:space="0" w:color="auto"/>
-              <w:right w:val="single" w:sz="4" w:space="0" w:color="auto"/>
-            </w:tcBorders>
-          </w:tcPr>
-          <w:p>
-            <w:pPr>
-              <w:jc w:val="center"/>
-              <w:rPr>
-                <w:b/>
-                <w:bCs/>
-                <w:sz w:val="32"/>
-                <w:szCs w:val="32"/>
-              </w:rPr>
-            </w:pPr>
-            <w:r>
-              <w:rPr>
-                <w:b/>
-                <w:bCs/>
-                <w:sz w:val="32"/>
-                <w:szCs w:val="32"/>
-              </w:rPr>
-              <w:lastRenderedPageBreak/>
-              <w:t xml:space="preserve">Meeting </w:t>
-            </w:r>
-            <w:r>
-              <w:rPr>
-                <w:b/>
-                <w:bCs/>
-                <w:sz w:val="32"/>
-                <w:szCs w:val="32"/>
-              </w:rPr>
-              <w:t>8</w:t>
-            </w:r>
-          </w:p>
-        </w:tc>
-      </w:tr>
-      <w:tr>
-        <w:trPr>
-          <w:cantSplit/>
-          <w:trHeight w:val="1253"/>
-        </w:trPr>
-        <w:tc>
-          <w:tcPr>
-            <w:tcW w:w="1986" w:type="dxa"/>
-            <w:tcBorders>
-              <w:top w:val="single" w:sz="4" w:space="0" w:color="auto"/>
-              <w:left w:val="single" w:sz="4" w:space="0" w:color="auto"/>
-              <w:bottom w:val="single" w:sz="4" w:space="0" w:color="auto"/>
-              <w:right w:val="single" w:sz="4" w:space="0" w:color="auto"/>
-            </w:tcBorders>
-            <w:hideMark/>
-          </w:tcPr>
-          <w:p>
-            <w:pPr>
-              <w:rPr>
-                <w:b/>
-              </w:rPr>
-            </w:pPr>
-            <w:r>
-              <w:rPr>
-                <w:b/>
-              </w:rPr>
-              <w:t xml:space="preserve">Place: </w:t>
-            </w:r>
-          </w:p>
-          <w:p>
-            <w:pPr>
-              <w:rPr>
-                <w:bCs/>
-              </w:rPr>
-            </w:pPr>
-            <w:r>
-              <w:rPr>
-                <w:bCs/>
-              </w:rPr>
-              <w:t>QUT F-101</w:t>
-            </w:r>
-          </w:p>
-        </w:tc>
-        <w:tc>
-          <w:tcPr>
-            <w:tcW w:w="4428" w:type="dxa"/>
-            <w:tcBorders>
-              <w:top w:val="single" w:sz="4" w:space="0" w:color="auto"/>
-              <w:left w:val="single" w:sz="4" w:space="0" w:color="auto"/>
-              <w:bottom w:val="single" w:sz="4" w:space="0" w:color="auto"/>
-              <w:right w:val="single" w:sz="4" w:space="0" w:color="auto"/>
-            </w:tcBorders>
-            <w:hideMark/>
-          </w:tcPr>
-          <w:p>
-            <w:pPr>
-              <w:rPr>
-                <w:b/>
-              </w:rPr>
-            </w:pPr>
-            <w:r>
-              <w:rPr>
-                <w:b/>
-              </w:rPr>
-              <w:t xml:space="preserve">Author: </w:t>
-            </w:r>
-          </w:p>
-          <w:p>
-            <w:pPr>
-              <w:rPr>
-                <w:bCs/>
-              </w:rPr>
-            </w:pPr>
-            <w:r>
-              <w:rPr>
-                <w:bCs/>
-              </w:rPr>
-              <w:t>Nic Quirk</w:t>
-            </w:r>
-          </w:p>
-        </w:tc>
-        <w:tc>
-          <w:tcPr>
-            <w:tcW w:w="2931" w:type="dxa"/>
-            <w:tcBorders>
-              <w:top w:val="single" w:sz="4" w:space="0" w:color="auto"/>
-              <w:left w:val="single" w:sz="4" w:space="0" w:color="auto"/>
-              <w:bottom w:val="single" w:sz="4" w:space="0" w:color="auto"/>
-              <w:right w:val="single" w:sz="4" w:space="0" w:color="auto"/>
-            </w:tcBorders>
-            <w:hideMark/>
-          </w:tcPr>
-          <w:p>
-            <w:pPr>
-              <w:rPr>
-                <w:bCs/>
-              </w:rPr>
-            </w:pPr>
-            <w:r>
-              <w:rPr>
-                <w:bCs/>
-              </w:rPr>
-              <w:t xml:space="preserve">Date: </w:t>
-            </w:r>
-            <w:r>
-              <w:rPr>
-                <w:bCs/>
-              </w:rPr>
-              <w:t>14/05</w:t>
-            </w:r>
-            <w:r>
-              <w:rPr>
-                <w:bCs/>
-              </w:rPr>
-              <w:t>/2025</w:t>
-            </w:r>
-          </w:p>
-          <w:p>
-            <w:r>
-              <w:rPr>
-                <w:bCs/>
-              </w:rPr>
-              <w:t>Start: 16:00</w:t>
-            </w:r>
-            <w:r>
-              <w:rPr>
-                <w:bCs/>
-              </w:rPr>
-              <w:br/>
-              <w:t>End: 18:00</w:t>
-            </w:r>
-          </w:p>
-        </w:tc>
-      </w:tr>
-      <w:tr>
-        <w:trPr>
-          <w:cantSplit/>
-        </w:trPr>
-        <w:tc>
-          <w:tcPr>
-            <w:tcW w:w="6414" w:type="dxa"/>
-            <w:gridSpan w:val="2"/>
-            <w:tcBorders>
-              <w:top w:val="single" w:sz="4" w:space="0" w:color="auto"/>
-              <w:left w:val="single" w:sz="4" w:space="0" w:color="auto"/>
-              <w:bottom w:val="single" w:sz="4" w:space="0" w:color="auto"/>
-              <w:right w:val="single" w:sz="4" w:space="0" w:color="auto"/>
-            </w:tcBorders>
-            <w:hideMark/>
-          </w:tcPr>
-          <w:p>
-            <w:r>
-              <w:rPr>
-                <w:b/>
-              </w:rPr>
-              <w:t xml:space="preserve">1. </w:t>
-            </w:r>
-            <w:r>
-              <w:rPr>
-                <w:b/>
-                <w:u w:val="single"/>
-              </w:rPr>
-              <w:t>Subject</w:t>
-            </w:r>
-            <w:r>
-              <w:rPr>
-                <w:b/>
-              </w:rPr>
-              <w:t xml:space="preserve">: </w:t>
-            </w:r>
-            <w:r>
-              <w:rPr>
-                <w:b/>
-              </w:rPr>
-              <w:t>Week 11 Practical &amp; Checkpoint 3</w:t>
-            </w:r>
-          </w:p>
-        </w:tc>
-        <w:tc>
-          <w:tcPr>
-            <w:tcW w:w="2931" w:type="dxa"/>
-            <w:tcBorders>
-              <w:top w:val="single" w:sz="4" w:space="0" w:color="auto"/>
-              <w:left w:val="single" w:sz="4" w:space="0" w:color="auto"/>
-              <w:bottom w:val="single" w:sz="4" w:space="0" w:color="auto"/>
-              <w:right w:val="single" w:sz="4" w:space="0" w:color="auto"/>
-            </w:tcBorders>
-          </w:tcPr>
-          <w:p>
-            <w:pPr>
-              <w:rPr>
-                <w:b/>
-              </w:rPr>
-            </w:pPr>
-          </w:p>
-        </w:tc>
-      </w:tr>
-      <w:tr>
-        <w:trPr>
-          <w:cantSplit/>
-        </w:trPr>
-        <w:tc>
-          <w:tcPr>
-            <w:tcW w:w="9345" w:type="dxa"/>
-            <w:gridSpan w:val="3"/>
-            <w:tcBorders>
-              <w:top w:val="single" w:sz="4" w:space="0" w:color="auto"/>
-              <w:left w:val="single" w:sz="4" w:space="0" w:color="auto"/>
-              <w:bottom w:val="single" w:sz="4" w:space="0" w:color="auto"/>
-              <w:right w:val="single" w:sz="4" w:space="0" w:color="auto"/>
-            </w:tcBorders>
-            <w:hideMark/>
-          </w:tcPr>
-          <w:p>
-            <w:r>
-              <w:rPr>
-                <w:b/>
-              </w:rPr>
-              <w:t>2.</w:t>
-            </w:r>
-            <w:r>
-              <w:t xml:space="preserve"> </w:t>
-            </w:r>
-            <w:r>
-              <w:rPr>
-                <w:b/>
-                <w:u w:val="single"/>
-              </w:rPr>
-              <w:t xml:space="preserve">Agenda: </w:t>
-            </w:r>
-            <w:r>
-              <w:rPr>
-                <w:b/>
-              </w:rPr>
-              <w:t xml:space="preserve"> Checkpoint 3</w:t>
-            </w:r>
-          </w:p>
-        </w:tc>
-      </w:tr>
-      <w:tr>
-        <w:trPr>
-          <w:cantSplit/>
-        </w:trPr>
-        <w:tc>
-          <w:tcPr>
-            <w:tcW w:w="9345" w:type="dxa"/>
-            <w:gridSpan w:val="3"/>
-            <w:tcBorders>
-              <w:top w:val="single" w:sz="4" w:space="0" w:color="auto"/>
-              <w:left w:val="single" w:sz="4" w:space="0" w:color="auto"/>
-              <w:bottom w:val="single" w:sz="4" w:space="0" w:color="auto"/>
-              <w:right w:val="single" w:sz="4" w:space="0" w:color="auto"/>
-            </w:tcBorders>
-            <w:hideMark/>
-          </w:tcPr>
-          <w:p>
-            <w:pPr>
-              <w:rPr>
-                <w:b/>
-                <w:u w:val="single"/>
-              </w:rPr>
-            </w:pPr>
-            <w:r>
-              <w:rPr>
-                <w:b/>
-              </w:rPr>
-              <w:t>3.</w:t>
-            </w:r>
-            <w:r>
-              <w:t xml:space="preserve"> </w:t>
-            </w:r>
-            <w:r>
-              <w:rPr>
-                <w:b/>
-                <w:u w:val="single"/>
-              </w:rPr>
-              <w:t>Attendants:</w:t>
-            </w:r>
-          </w:p>
-          <w:p>
-            <w:pPr>
-              <w:rPr>
-                <w:bCs/>
-              </w:rPr>
-            </w:pPr>
-            <w:r>
-              <w:rPr>
-                <w:bCs/>
-              </w:rPr>
-              <w:t>Nicholas Quirk</w:t>
-            </w:r>
-            <w:r>
-              <w:rPr>
-                <w:bCs/>
-              </w:rPr>
-              <w:br/>
-              <w:t>Zane Hargreaves</w:t>
-            </w:r>
-            <w:r>
-              <w:rPr>
-                <w:bCs/>
-              </w:rPr>
-              <w:t xml:space="preserve"> </w:t>
-            </w:r>
-            <w:r>
-              <w:rPr>
-                <w:bCs/>
-              </w:rPr>
-              <w:br/>
-            </w:r>
-            <w:r>
-              <w:rPr>
-                <w:bCs/>
-              </w:rPr>
-              <w:t>Sylas Woodal</w:t>
-            </w:r>
-            <w:r>
-              <w:rPr>
-                <w:bCs/>
-              </w:rPr>
-              <w:t>l</w:t>
-            </w:r>
-            <w:r>
-              <w:rPr>
-                <w:bCs/>
-              </w:rPr>
-              <w:br/>
-            </w:r>
-            <w:proofErr w:type="spellStart"/>
-            <w:r>
-              <w:rPr>
-                <w:bCs/>
-              </w:rPr>
-              <w:t>Anterpreet</w:t>
-            </w:r>
-            <w:proofErr w:type="spellEnd"/>
-            <w:r>
-              <w:rPr>
-                <w:bCs/>
-              </w:rPr>
-              <w:t xml:space="preserve"> Singh </w:t>
-            </w:r>
-            <w:proofErr w:type="spellStart"/>
-            <w:r>
-              <w:rPr>
-                <w:bCs/>
-              </w:rPr>
-              <w:t>Guraya</w:t>
-            </w:r>
-            <w:proofErr w:type="spellEnd"/>
-          </w:p>
-        </w:tc>
-      </w:tr>
-    </w:tbl>
-    <w:tbl>
-      <w:tblPr>
-        <w:tblW w:w="9350" w:type="dxa"/>
-        <w:tblInd w:w="-5" w:type="dxa"/>
-        <w:tblBorders>
-          <w:top w:val="single" w:sz="4" w:space="0" w:color="auto"/>
-          <w:left w:val="single" w:sz="4" w:space="0" w:color="auto"/>
-          <w:bottom w:val="single" w:sz="4" w:space="0" w:color="auto"/>
-          <w:right w:val="single" w:sz="4" w:space="0" w:color="auto"/>
-          <w:insideH w:val="single" w:sz="4" w:space="0" w:color="auto"/>
-          <w:insideV w:val="single" w:sz="4" w:space="0" w:color="auto"/>
-        </w:tblBorders>
-        <w:tblLayout w:type="fixed"/>
-        <w:tblLook w:val="04A0" w:firstRow="1" w:lastRow="0" w:firstColumn="1" w:lastColumn="0" w:noHBand="0" w:noVBand="1"/>
-      </w:tblPr>
-      <w:tblGrid>
-        <w:gridCol w:w="6375"/>
-        <w:gridCol w:w="1671"/>
-        <w:gridCol w:w="1304"/>
-      </w:tblGrid>
-      <w:tr>
-        <w:trPr>
-          <w:cantSplit/>
-          <w:trHeight w:val="552"/>
-        </w:trPr>
-        <w:tc>
-          <w:tcPr>
-            <w:tcW w:w="6375" w:type="dxa"/>
-            <w:tcBorders>
-              <w:top w:val="single" w:sz="4" w:space="0" w:color="auto"/>
-              <w:left w:val="single" w:sz="4" w:space="0" w:color="auto"/>
-              <w:bottom w:val="single" w:sz="4" w:space="0" w:color="auto"/>
-              <w:right w:val="single" w:sz="4" w:space="0" w:color="auto"/>
-            </w:tcBorders>
-            <w:hideMark/>
-          </w:tcPr>
-          <w:p>
-            <w:pPr>
-              <w:rPr>
-                <w:u w:val="single"/>
-              </w:rPr>
-            </w:pPr>
-            <w:r>
-              <w:rPr>
-                <w:u w:val="single"/>
-              </w:rPr>
-              <w:t>Previous Items</w:t>
-            </w:r>
-          </w:p>
-        </w:tc>
-        <w:tc>
-          <w:tcPr>
-            <w:tcW w:w="1671" w:type="dxa"/>
-            <w:tcBorders>
-              <w:top w:val="single" w:sz="4" w:space="0" w:color="auto"/>
-              <w:left w:val="single" w:sz="4" w:space="0" w:color="auto"/>
-              <w:bottom w:val="single" w:sz="4" w:space="0" w:color="auto"/>
-              <w:right w:val="single" w:sz="4" w:space="0" w:color="auto"/>
-            </w:tcBorders>
-            <w:hideMark/>
-          </w:tcPr>
-          <w:p>
-            <w:pPr>
-              <w:jc w:val="center"/>
-            </w:pPr>
-            <w:r>
-              <w:t>Responsible Person(s)</w:t>
-            </w:r>
-          </w:p>
-        </w:tc>
-        <w:tc>
-          <w:tcPr>
-            <w:tcW w:w="1304" w:type="dxa"/>
-            <w:tcBorders>
-              <w:top w:val="single" w:sz="4" w:space="0" w:color="auto"/>
-              <w:left w:val="single" w:sz="4" w:space="0" w:color="auto"/>
-              <w:bottom w:val="single" w:sz="4" w:space="0" w:color="auto"/>
-              <w:right w:val="single" w:sz="4" w:space="0" w:color="auto"/>
-            </w:tcBorders>
-            <w:hideMark/>
-          </w:tcPr>
-          <w:p>
-            <w:pPr>
-              <w:jc w:val="center"/>
-            </w:pPr>
-            <w:r>
-              <w:t>Due Date</w:t>
-            </w:r>
-          </w:p>
-        </w:tc>
-      </w:tr>
-      <w:tr>
-        <w:trPr>
-          <w:cantSplit/>
-          <w:trHeight w:val="552"/>
-        </w:trPr>
-        <w:tc>
-          <w:tcPr>
-            <w:tcW w:w="6375" w:type="dxa"/>
-            <w:tcBorders>
-              <w:top w:val="single" w:sz="4" w:space="0" w:color="auto"/>
-              <w:left w:val="single" w:sz="4" w:space="0" w:color="auto"/>
-              <w:bottom w:val="single" w:sz="4" w:space="0" w:color="auto"/>
-              <w:right w:val="single" w:sz="4" w:space="0" w:color="auto"/>
-            </w:tcBorders>
-            <w:hideMark/>
-          </w:tcPr>
-          <w:p>
-            <w:r>
-              <w:t>Study Vault Page</w:t>
-            </w:r>
-            <w:r>
-              <w:t xml:space="preserve"> completed – awaiting database integration</w:t>
-            </w:r>
-          </w:p>
-        </w:tc>
-        <w:tc>
-          <w:tcPr>
-            <w:tcW w:w="1671" w:type="dxa"/>
-            <w:tcBorders>
-              <w:top w:val="single" w:sz="4" w:space="0" w:color="auto"/>
-              <w:left w:val="single" w:sz="4" w:space="0" w:color="auto"/>
-              <w:bottom w:val="single" w:sz="4" w:space="0" w:color="auto"/>
-              <w:right w:val="single" w:sz="4" w:space="0" w:color="auto"/>
-            </w:tcBorders>
-            <w:hideMark/>
-          </w:tcPr>
-          <w:p>
-            <w:pPr>
-              <w:jc w:val="center"/>
-            </w:pPr>
-            <w:r>
-              <w:t>Nic</w:t>
-            </w:r>
-          </w:p>
-        </w:tc>
-        <w:tc>
-          <w:tcPr>
-            <w:tcW w:w="1304" w:type="dxa"/>
-            <w:tcBorders>
-              <w:top w:val="single" w:sz="4" w:space="0" w:color="auto"/>
-              <w:left w:val="single" w:sz="4" w:space="0" w:color="auto"/>
-              <w:bottom w:val="single" w:sz="4" w:space="0" w:color="auto"/>
-              <w:right w:val="single" w:sz="4" w:space="0" w:color="auto"/>
-            </w:tcBorders>
-            <w:hideMark/>
-          </w:tcPr>
-          <w:p>
-            <w:pPr>
-              <w:jc w:val="center"/>
-            </w:pPr>
-            <w:r>
-              <w:t>14/05</w:t>
-            </w:r>
-          </w:p>
-        </w:tc>
-      </w:tr>
-      <w:tr>
-        <w:trPr>
-          <w:cantSplit/>
-          <w:trHeight w:val="552"/>
-        </w:trPr>
-        <w:tc>
-          <w:tcPr>
-            <w:tcW w:w="6375" w:type="dxa"/>
-            <w:tcBorders>
-              <w:top w:val="single" w:sz="4" w:space="0" w:color="auto"/>
-              <w:left w:val="single" w:sz="4" w:space="0" w:color="auto"/>
-              <w:bottom w:val="single" w:sz="4" w:space="0" w:color="auto"/>
-              <w:right w:val="single" w:sz="4" w:space="0" w:color="auto"/>
-            </w:tcBorders>
-            <w:hideMark/>
-          </w:tcPr>
-          <w:p>
-            <w:r>
-              <w:t xml:space="preserve">Study Mode Popup </w:t>
-            </w:r>
-            <w:r>
-              <w:t>completed – awaiting database integration</w:t>
-            </w:r>
-          </w:p>
-        </w:tc>
-        <w:tc>
-          <w:tcPr>
-            <w:tcW w:w="1671" w:type="dxa"/>
-            <w:tcBorders>
-              <w:top w:val="single" w:sz="4" w:space="0" w:color="auto"/>
-              <w:left w:val="single" w:sz="4" w:space="0" w:color="auto"/>
-              <w:bottom w:val="single" w:sz="4" w:space="0" w:color="auto"/>
-              <w:right w:val="single" w:sz="4" w:space="0" w:color="auto"/>
-            </w:tcBorders>
-            <w:hideMark/>
-          </w:tcPr>
-          <w:p>
-            <w:pPr>
-              <w:jc w:val="center"/>
-            </w:pPr>
-            <w:r>
-              <w:t>Jayden</w:t>
-            </w:r>
-          </w:p>
-        </w:tc>
-        <w:tc>
-          <w:tcPr>
-            <w:tcW w:w="1304" w:type="dxa"/>
-            <w:tcBorders>
-              <w:top w:val="single" w:sz="4" w:space="0" w:color="auto"/>
-              <w:left w:val="single" w:sz="4" w:space="0" w:color="auto"/>
-              <w:bottom w:val="single" w:sz="4" w:space="0" w:color="auto"/>
-              <w:right w:val="single" w:sz="4" w:space="0" w:color="auto"/>
-            </w:tcBorders>
-            <w:hideMark/>
-          </w:tcPr>
-          <w:p>
-            <w:pPr>
-              <w:jc w:val="center"/>
-            </w:pPr>
-            <w:r>
-              <w:t>14/05</w:t>
-            </w:r>
-          </w:p>
-        </w:tc>
-      </w:tr>
-      <w:tr>
-        <w:trPr>
-          <w:cantSplit/>
-          <w:trHeight w:val="552"/>
-        </w:trPr>
-        <w:tc>
-          <w:tcPr>
-            <w:tcW w:w="6375" w:type="dxa"/>
-            <w:tcBorders>
-              <w:top w:val="single" w:sz="4" w:space="0" w:color="auto"/>
-              <w:left w:val="single" w:sz="4" w:space="0" w:color="auto"/>
-              <w:bottom w:val="single" w:sz="4" w:space="0" w:color="auto"/>
-              <w:right w:val="single" w:sz="4" w:space="0" w:color="auto"/>
-            </w:tcBorders>
-            <w:hideMark/>
-          </w:tcPr>
-          <w:p>
-            <w:r>
-              <w:t>AI Integration</w:t>
-            </w:r>
-            <w:r>
-              <w:t xml:space="preserve"> – basic implementation complete – need to decide on a new model, current model too large for laptops</w:t>
-            </w:r>
-          </w:p>
-        </w:tc>
-        <w:tc>
-          <w:tcPr>
-            <w:tcW w:w="1671" w:type="dxa"/>
-            <w:tcBorders>
-              <w:top w:val="single" w:sz="4" w:space="0" w:color="auto"/>
-              <w:left w:val="single" w:sz="4" w:space="0" w:color="auto"/>
-              <w:bottom w:val="single" w:sz="4" w:space="0" w:color="auto"/>
-              <w:right w:val="single" w:sz="4" w:space="0" w:color="auto"/>
-            </w:tcBorders>
-            <w:hideMark/>
-          </w:tcPr>
-          <w:p>
-            <w:pPr>
-              <w:jc w:val="center"/>
-            </w:pPr>
-            <w:r>
-              <w:t>Sylas</w:t>
-            </w:r>
-          </w:p>
-        </w:tc>
-        <w:tc>
-          <w:tcPr>
-            <w:tcW w:w="1304" w:type="dxa"/>
-            <w:tcBorders>
-              <w:top w:val="single" w:sz="4" w:space="0" w:color="auto"/>
-              <w:left w:val="single" w:sz="4" w:space="0" w:color="auto"/>
-              <w:bottom w:val="single" w:sz="4" w:space="0" w:color="auto"/>
-              <w:right w:val="single" w:sz="4" w:space="0" w:color="auto"/>
-            </w:tcBorders>
-            <w:hideMark/>
-          </w:tcPr>
-          <w:p>
-            <w:pPr>
-              <w:jc w:val="center"/>
-            </w:pPr>
-            <w:r>
-              <w:t>14/05</w:t>
-            </w:r>
-          </w:p>
-        </w:tc>
-      </w:tr>
-      <w:tr>
-        <w:trPr>
-          <w:cantSplit/>
-          <w:trHeight w:val="552"/>
-        </w:trPr>
-        <w:tc>
-          <w:tcPr>
-            <w:tcW w:w="6375" w:type="dxa"/>
-            <w:tcBorders>
-              <w:top w:val="single" w:sz="4" w:space="0" w:color="auto"/>
-              <w:left w:val="single" w:sz="4" w:space="0" w:color="auto"/>
-              <w:bottom w:val="single" w:sz="4" w:space="0" w:color="auto"/>
-              <w:right w:val="single" w:sz="4" w:space="0" w:color="auto"/>
-            </w:tcBorders>
-            <w:hideMark/>
-          </w:tcPr>
-          <w:p>
-            <w:r>
-              <w:t>Settings/account</w:t>
-            </w:r>
-            <w:r>
-              <w:t xml:space="preserve"> – to be completed</w:t>
-            </w:r>
-          </w:p>
-        </w:tc>
-        <w:tc>
-          <w:tcPr>
-            <w:tcW w:w="1671" w:type="dxa"/>
-            <w:tcBorders>
-              <w:top w:val="single" w:sz="4" w:space="0" w:color="auto"/>
-              <w:left w:val="single" w:sz="4" w:space="0" w:color="auto"/>
-              <w:bottom w:val="single" w:sz="4" w:space="0" w:color="auto"/>
-              <w:right w:val="single" w:sz="4" w:space="0" w:color="auto"/>
-            </w:tcBorders>
-            <w:hideMark/>
-          </w:tcPr>
-          <w:p>
-            <w:pPr>
-              <w:jc w:val="center"/>
-            </w:pPr>
-            <w:r>
-              <w:t>Zane</w:t>
-            </w:r>
-          </w:p>
-        </w:tc>
-        <w:tc>
-          <w:tcPr>
-            <w:tcW w:w="1304" w:type="dxa"/>
-            <w:tcBorders>
-              <w:top w:val="single" w:sz="4" w:space="0" w:color="auto"/>
-              <w:left w:val="single" w:sz="4" w:space="0" w:color="auto"/>
-              <w:bottom w:val="single" w:sz="4" w:space="0" w:color="auto"/>
-              <w:right w:val="single" w:sz="4" w:space="0" w:color="auto"/>
-            </w:tcBorders>
-            <w:hideMark/>
-          </w:tcPr>
-          <w:p>
-            <w:pPr>
-              <w:jc w:val="center"/>
-            </w:pPr>
-            <w:r>
-              <w:t>14/05</w:t>
-            </w:r>
-          </w:p>
-        </w:tc>
-      </w:tr>
-      <w:tr>
-        <w:trPr>
-          <w:cantSplit/>
-          <w:trHeight w:val="552"/>
-        </w:trPr>
-        <w:tc>
-          <w:tcPr>
-            <w:tcW w:w="6375" w:type="dxa"/>
-            <w:tcBorders>
-              <w:top w:val="single" w:sz="4" w:space="0" w:color="auto"/>
-              <w:left w:val="single" w:sz="4" w:space="0" w:color="auto"/>
-              <w:bottom w:val="single" w:sz="4" w:space="0" w:color="auto"/>
-              <w:right w:val="single" w:sz="4" w:space="0" w:color="auto"/>
-            </w:tcBorders>
-            <w:hideMark/>
-          </w:tcPr>
-          <w:p>
-            <w:proofErr w:type="gramStart"/>
-            <w:r>
-              <w:t>UI’s</w:t>
-            </w:r>
-            <w:proofErr w:type="gramEnd"/>
-            <w:r>
-              <w:t xml:space="preserve"> for all new features</w:t>
-            </w:r>
-            <w:r>
-              <w:t xml:space="preserve"> - </w:t>
-            </w:r>
-            <w:r>
-              <w:t>to be completed</w:t>
-            </w:r>
-          </w:p>
-        </w:tc>
-        <w:tc>
-          <w:tcPr>
-            <w:tcW w:w="1671" w:type="dxa"/>
-            <w:tcBorders>
-              <w:top w:val="single" w:sz="4" w:space="0" w:color="auto"/>
-              <w:left w:val="single" w:sz="4" w:space="0" w:color="auto"/>
-              <w:bottom w:val="single" w:sz="4" w:space="0" w:color="auto"/>
-              <w:right w:val="single" w:sz="4" w:space="0" w:color="auto"/>
-            </w:tcBorders>
-            <w:hideMark/>
-          </w:tcPr>
-          <w:p>
-            <w:pPr>
-              <w:jc w:val="center"/>
-            </w:pPr>
-            <w:r>
-              <w:t>AP</w:t>
-            </w:r>
-          </w:p>
-        </w:tc>
-        <w:tc>
-          <w:tcPr>
-            <w:tcW w:w="1304" w:type="dxa"/>
-            <w:tcBorders>
-              <w:top w:val="single" w:sz="4" w:space="0" w:color="auto"/>
-              <w:left w:val="single" w:sz="4" w:space="0" w:color="auto"/>
-              <w:bottom w:val="single" w:sz="4" w:space="0" w:color="auto"/>
-              <w:right w:val="single" w:sz="4" w:space="0" w:color="auto"/>
-            </w:tcBorders>
-            <w:hideMark/>
-          </w:tcPr>
-          <w:p>
-            <w:pPr>
-              <w:jc w:val="center"/>
-            </w:pPr>
-            <w:r>
-              <w:t>14/05</w:t>
-            </w:r>
-          </w:p>
-        </w:tc>
-      </w:tr>
-      <w:tr>
-        <w:trPr>
-          <w:cantSplit/>
-          <w:trHeight w:val="552"/>
-        </w:trPr>
-        <w:tc>
-          <w:tcPr>
-            <w:tcW w:w="6375" w:type="dxa"/>
-            <w:tcBorders>
-              <w:top w:val="single" w:sz="4" w:space="0" w:color="auto"/>
-              <w:left w:val="single" w:sz="4" w:space="0" w:color="auto"/>
-              <w:bottom w:val="single" w:sz="4" w:space="0" w:color="auto"/>
-              <w:right w:val="single" w:sz="4" w:space="0" w:color="auto"/>
-            </w:tcBorders>
-            <w:hideMark/>
-          </w:tcPr>
-          <w:p>
-            <w:proofErr w:type="spellStart"/>
-            <w:r>
-              <w:t>JavaDoc</w:t>
-            </w:r>
-            <w:proofErr w:type="spellEnd"/>
-            <w:r>
-              <w:t xml:space="preserve"> comments</w:t>
-            </w:r>
-            <w:r>
-              <w:t xml:space="preserve"> partially implemented – to be complete</w:t>
-            </w:r>
-          </w:p>
-        </w:tc>
-        <w:tc>
-          <w:tcPr>
-            <w:tcW w:w="1671" w:type="dxa"/>
-            <w:tcBorders>
-              <w:top w:val="single" w:sz="4" w:space="0" w:color="auto"/>
-              <w:left w:val="single" w:sz="4" w:space="0" w:color="auto"/>
-              <w:bottom w:val="single" w:sz="4" w:space="0" w:color="auto"/>
-              <w:right w:val="single" w:sz="4" w:space="0" w:color="auto"/>
-            </w:tcBorders>
-            <w:hideMark/>
-          </w:tcPr>
-          <w:p>
-            <w:pPr>
-              <w:jc w:val="center"/>
-            </w:pPr>
-            <w:r>
-              <w:t>All</w:t>
-            </w:r>
-          </w:p>
-        </w:tc>
-        <w:tc>
-          <w:tcPr>
-            <w:tcW w:w="1304" w:type="dxa"/>
-            <w:tcBorders>
-              <w:top w:val="single" w:sz="4" w:space="0" w:color="auto"/>
-              <w:left w:val="single" w:sz="4" w:space="0" w:color="auto"/>
-              <w:bottom w:val="single" w:sz="4" w:space="0" w:color="auto"/>
-              <w:right w:val="single" w:sz="4" w:space="0" w:color="auto"/>
-            </w:tcBorders>
-            <w:hideMark/>
-          </w:tcPr>
-          <w:p>
-            <w:pPr>
-              <w:jc w:val="center"/>
-            </w:pPr>
-            <w:r>
-              <w:t>14/05</w:t>
-            </w:r>
-          </w:p>
-        </w:tc>
-      </w:tr>
-    </w:tbl>
-    <w:p>
-      <w:pPr>
-        <w:rPr>
-          <w:b/>
-        </w:rPr>
-      </w:pPr>
-    </w:p>
-    <w:tbl>
-      <w:tblPr>
-        <w:tblW w:w="9345" w:type="dxa"/>
-        <w:tblBorders>
-          <w:top w:val="single" w:sz="4" w:space="0" w:color="auto"/>
-          <w:left w:val="single" w:sz="4" w:space="0" w:color="auto"/>
-          <w:bottom w:val="single" w:sz="4" w:space="0" w:color="auto"/>
-          <w:right w:val="single" w:sz="4" w:space="0" w:color="auto"/>
-          <w:insideH w:val="single" w:sz="4" w:space="0" w:color="auto"/>
-          <w:insideV w:val="single" w:sz="4" w:space="0" w:color="auto"/>
-        </w:tblBorders>
-        <w:tblLayout w:type="fixed"/>
-        <w:tblLook w:val="04A0" w:firstRow="1" w:lastRow="0" w:firstColumn="1" w:lastColumn="0" w:noHBand="0" w:noVBand="1"/>
-      </w:tblPr>
-      <w:tblGrid>
-        <w:gridCol w:w="6370"/>
-        <w:gridCol w:w="1671"/>
-        <w:gridCol w:w="1304"/>
-      </w:tblGrid>
-      <w:tr>
-        <w:trPr>
-          <w:cantSplit/>
-          <w:trHeight w:val="552"/>
-        </w:trPr>
-        <w:tc>
-          <w:tcPr>
-            <w:tcW w:w="6370" w:type="dxa"/>
-            <w:tcBorders>
-              <w:top w:val="single" w:sz="4" w:space="0" w:color="auto"/>
-              <w:left w:val="single" w:sz="4" w:space="0" w:color="auto"/>
-              <w:bottom w:val="single" w:sz="4" w:space="0" w:color="auto"/>
-              <w:right w:val="single" w:sz="4" w:space="0" w:color="auto"/>
-            </w:tcBorders>
-            <w:hideMark/>
-          </w:tcPr>
-          <w:p>
-            <w:pPr>
-              <w:rPr>
-                <w:u w:val="single"/>
-              </w:rPr>
-            </w:pPr>
-            <w:r>
-              <w:rPr>
-                <w:u w:val="single"/>
-              </w:rPr>
-              <w:t>New Items</w:t>
-            </w:r>
-          </w:p>
-        </w:tc>
-        <w:tc>
-          <w:tcPr>
-            <w:tcW w:w="1671" w:type="dxa"/>
-            <w:tcBorders>
-              <w:top w:val="single" w:sz="4" w:space="0" w:color="auto"/>
-              <w:left w:val="single" w:sz="4" w:space="0" w:color="auto"/>
-              <w:bottom w:val="single" w:sz="4" w:space="0" w:color="auto"/>
-              <w:right w:val="single" w:sz="4" w:space="0" w:color="auto"/>
-            </w:tcBorders>
-            <w:hideMark/>
-          </w:tcPr>
-          <w:p>
-            <w:pPr>
-              <w:jc w:val="center"/>
-            </w:pPr>
-            <w:r>
-              <w:t>Responsible Person(s)</w:t>
-            </w:r>
-          </w:p>
-        </w:tc>
-        <w:tc>
-          <w:tcPr>
-            <w:tcW w:w="1304" w:type="dxa"/>
-            <w:tcBorders>
-              <w:top w:val="single" w:sz="4" w:space="0" w:color="auto"/>
-              <w:left w:val="single" w:sz="4" w:space="0" w:color="auto"/>
-              <w:bottom w:val="single" w:sz="4" w:space="0" w:color="auto"/>
-              <w:right w:val="single" w:sz="4" w:space="0" w:color="auto"/>
-            </w:tcBorders>
-            <w:hideMark/>
-          </w:tcPr>
-          <w:p>
-            <w:pPr>
-              <w:jc w:val="center"/>
-            </w:pPr>
-            <w:r>
-              <w:t>Due Date</w:t>
-            </w:r>
-          </w:p>
-        </w:tc>
-      </w:tr>
-      <w:tr>
-        <w:trPr>
-          <w:cantSplit/>
-          <w:trHeight w:val="270"/>
-        </w:trPr>
-        <w:tc>
-          <w:tcPr>
-            <w:tcW w:w="6370" w:type="dxa"/>
-            <w:tcBorders>
-              <w:top w:val="single" w:sz="4" w:space="0" w:color="auto"/>
-              <w:left w:val="single" w:sz="4" w:space="0" w:color="auto"/>
-              <w:bottom w:val="single" w:sz="4" w:space="0" w:color="auto"/>
-              <w:right w:val="single" w:sz="4" w:space="0" w:color="auto"/>
-            </w:tcBorders>
-          </w:tcPr>
-          <w:p>
-            <w:r>
-              <w:t>F</w:t>
-            </w:r>
-            <w:r>
-              <w:t>inalising implementation of database connection and account settings to get all features working</w:t>
-            </w:r>
-          </w:p>
-        </w:tc>
-        <w:tc>
-          <w:tcPr>
-            <w:tcW w:w="1671" w:type="dxa"/>
-            <w:tcBorders>
-              <w:top w:val="single" w:sz="4" w:space="0" w:color="auto"/>
-              <w:left w:val="single" w:sz="4" w:space="0" w:color="auto"/>
-              <w:bottom w:val="single" w:sz="4" w:space="0" w:color="auto"/>
-              <w:right w:val="single" w:sz="4" w:space="0" w:color="auto"/>
-            </w:tcBorders>
-          </w:tcPr>
-          <w:p>
-            <w:pPr>
-              <w:jc w:val="center"/>
-            </w:pPr>
-            <w:r>
-              <w:t>Zane</w:t>
-            </w:r>
-          </w:p>
-        </w:tc>
-        <w:tc>
-          <w:tcPr>
-            <w:tcW w:w="1304" w:type="dxa"/>
-            <w:tcBorders>
-              <w:top w:val="single" w:sz="4" w:space="0" w:color="auto"/>
-              <w:left w:val="single" w:sz="4" w:space="0" w:color="auto"/>
-              <w:bottom w:val="single" w:sz="4" w:space="0" w:color="auto"/>
-              <w:right w:val="single" w:sz="4" w:space="0" w:color="auto"/>
-            </w:tcBorders>
-          </w:tcPr>
-          <w:p>
-            <w:pPr>
-              <w:jc w:val="center"/>
-            </w:pPr>
-            <w:r>
-              <w:t>21/05</w:t>
-            </w:r>
-          </w:p>
-        </w:tc>
-      </w:tr>
-      <w:tr>
-        <w:trPr>
-          <w:cantSplit/>
-          <w:trHeight w:val="270"/>
-        </w:trPr>
-        <w:tc>
-          <w:tcPr>
-            <w:tcW w:w="6370" w:type="dxa"/>
-            <w:tcBorders>
-              <w:top w:val="single" w:sz="4" w:space="0" w:color="auto"/>
-              <w:left w:val="single" w:sz="4" w:space="0" w:color="auto"/>
-              <w:bottom w:val="single" w:sz="4" w:space="0" w:color="auto"/>
-              <w:right w:val="single" w:sz="4" w:space="0" w:color="auto"/>
-            </w:tcBorders>
-          </w:tcPr>
-          <w:p>
-            <w:r>
-              <w:t xml:space="preserve">Tidy </w:t>
-            </w:r>
-            <w:r>
-              <w:t>UI</w:t>
-            </w:r>
-          </w:p>
-        </w:tc>
-        <w:tc>
-          <w:tcPr>
-            <w:tcW w:w="1671" w:type="dxa"/>
-            <w:tcBorders>
-              <w:top w:val="single" w:sz="4" w:space="0" w:color="auto"/>
-              <w:left w:val="single" w:sz="4" w:space="0" w:color="auto"/>
-              <w:bottom w:val="single" w:sz="4" w:space="0" w:color="auto"/>
-              <w:right w:val="single" w:sz="4" w:space="0" w:color="auto"/>
-            </w:tcBorders>
-          </w:tcPr>
-          <w:p>
-            <w:pPr>
-              <w:jc w:val="center"/>
-            </w:pPr>
-            <w:r>
-              <w:t>AP</w:t>
-            </w:r>
-          </w:p>
-        </w:tc>
-        <w:tc>
-          <w:tcPr>
-            <w:tcW w:w="1304" w:type="dxa"/>
-            <w:tcBorders>
-              <w:top w:val="single" w:sz="4" w:space="0" w:color="auto"/>
-              <w:left w:val="single" w:sz="4" w:space="0" w:color="auto"/>
-              <w:bottom w:val="single" w:sz="4" w:space="0" w:color="auto"/>
-              <w:right w:val="single" w:sz="4" w:space="0" w:color="auto"/>
-            </w:tcBorders>
-          </w:tcPr>
-          <w:p>
-            <w:pPr>
-              <w:jc w:val="center"/>
-            </w:pPr>
-            <w:r>
-              <w:t>21/05</w:t>
-            </w:r>
-          </w:p>
-        </w:tc>
-      </w:tr>
-      <w:tr>
-        <w:trPr>
-          <w:cantSplit/>
-          <w:trHeight w:val="270"/>
-        </w:trPr>
-        <w:tc>
-          <w:tcPr>
-            <w:tcW w:w="6370" w:type="dxa"/>
-            <w:tcBorders>
-              <w:top w:val="single" w:sz="4" w:space="0" w:color="auto"/>
-              <w:left w:val="single" w:sz="4" w:space="0" w:color="auto"/>
-              <w:bottom w:val="single" w:sz="4" w:space="0" w:color="auto"/>
-              <w:right w:val="single" w:sz="4" w:space="0" w:color="auto"/>
-            </w:tcBorders>
-          </w:tcPr>
-          <w:p>
-            <w:r>
-              <w:t>Write unit tests for all public methods that don’t already have one</w:t>
-            </w:r>
-          </w:p>
-        </w:tc>
-        <w:tc>
-          <w:tcPr>
-            <w:tcW w:w="1671" w:type="dxa"/>
-            <w:tcBorders>
-              <w:top w:val="single" w:sz="4" w:space="0" w:color="auto"/>
-              <w:left w:val="single" w:sz="4" w:space="0" w:color="auto"/>
-              <w:bottom w:val="single" w:sz="4" w:space="0" w:color="auto"/>
-              <w:right w:val="single" w:sz="4" w:space="0" w:color="auto"/>
-            </w:tcBorders>
-          </w:tcPr>
-          <w:p>
-            <w:pPr>
-              <w:jc w:val="center"/>
-            </w:pPr>
-            <w:r>
-              <w:t>AP</w:t>
-            </w:r>
-          </w:p>
-        </w:tc>
-        <w:tc>
-          <w:tcPr>
-            <w:tcW w:w="1304" w:type="dxa"/>
-            <w:tcBorders>
-              <w:top w:val="single" w:sz="4" w:space="0" w:color="auto"/>
-              <w:left w:val="single" w:sz="4" w:space="0" w:color="auto"/>
-              <w:bottom w:val="single" w:sz="4" w:space="0" w:color="auto"/>
-              <w:right w:val="single" w:sz="4" w:space="0" w:color="auto"/>
-            </w:tcBorders>
-          </w:tcPr>
-          <w:p>
-            <w:pPr>
-              <w:jc w:val="center"/>
-            </w:pPr>
-            <w:r>
-              <w:t>21/05</w:t>
-            </w:r>
-          </w:p>
-        </w:tc>
-      </w:tr>
-      <w:tr>
-        <w:trPr>
-          <w:cantSplit/>
-          <w:trHeight w:val="270"/>
-        </w:trPr>
-        <w:tc>
-          <w:tcPr>
-            <w:tcW w:w="6370" w:type="dxa"/>
-            <w:tcBorders>
-              <w:top w:val="single" w:sz="4" w:space="0" w:color="auto"/>
-              <w:left w:val="single" w:sz="4" w:space="0" w:color="auto"/>
-              <w:bottom w:val="single" w:sz="4" w:space="0" w:color="auto"/>
-              <w:right w:val="single" w:sz="4" w:space="0" w:color="auto"/>
-            </w:tcBorders>
-          </w:tcPr>
-          <w:p>
-            <w:r>
-              <w:lastRenderedPageBreak/>
-              <w:t xml:space="preserve">AI quote implementation and </w:t>
-            </w:r>
-            <w:r>
-              <w:t xml:space="preserve">decide on a </w:t>
-            </w:r>
-            <w:r>
-              <w:t>new model</w:t>
-            </w:r>
-          </w:p>
-        </w:tc>
-        <w:tc>
-          <w:tcPr>
-            <w:tcW w:w="1671" w:type="dxa"/>
-            <w:tcBorders>
-              <w:top w:val="single" w:sz="4" w:space="0" w:color="auto"/>
-              <w:left w:val="single" w:sz="4" w:space="0" w:color="auto"/>
-              <w:bottom w:val="single" w:sz="4" w:space="0" w:color="auto"/>
-              <w:right w:val="single" w:sz="4" w:space="0" w:color="auto"/>
-            </w:tcBorders>
-          </w:tcPr>
-          <w:p>
-            <w:pPr>
-              <w:jc w:val="center"/>
-            </w:pPr>
-            <w:r>
-              <w:t>Sylas</w:t>
-            </w:r>
-          </w:p>
-        </w:tc>
-        <w:tc>
-          <w:tcPr>
-            <w:tcW w:w="1304" w:type="dxa"/>
-            <w:tcBorders>
-              <w:top w:val="single" w:sz="4" w:space="0" w:color="auto"/>
-              <w:left w:val="single" w:sz="4" w:space="0" w:color="auto"/>
-              <w:bottom w:val="single" w:sz="4" w:space="0" w:color="auto"/>
-              <w:right w:val="single" w:sz="4" w:space="0" w:color="auto"/>
-            </w:tcBorders>
-          </w:tcPr>
-          <w:p>
-            <w:pPr>
-              <w:jc w:val="center"/>
-            </w:pPr>
-            <w:r>
-              <w:t>21/05</w:t>
-            </w:r>
-          </w:p>
-        </w:tc>
-      </w:tr>
-      <w:tr>
-        <w:trPr>
-          <w:cantSplit/>
-          <w:trHeight w:val="270"/>
-        </w:trPr>
-        <w:tc>
-          <w:tcPr>
-            <w:tcW w:w="6370" w:type="dxa"/>
-            <w:tcBorders>
-              <w:top w:val="single" w:sz="4" w:space="0" w:color="auto"/>
-              <w:left w:val="single" w:sz="4" w:space="0" w:color="auto"/>
-              <w:bottom w:val="single" w:sz="4" w:space="0" w:color="auto"/>
-              <w:right w:val="single" w:sz="4" w:space="0" w:color="auto"/>
-            </w:tcBorders>
-          </w:tcPr>
-          <w:p>
-            <w:r>
-              <w:t>Begin preparation for presentation</w:t>
-            </w:r>
-          </w:p>
-        </w:tc>
-        <w:tc>
-          <w:tcPr>
-            <w:tcW w:w="1671" w:type="dxa"/>
-            <w:tcBorders>
-              <w:top w:val="single" w:sz="4" w:space="0" w:color="auto"/>
-              <w:left w:val="single" w:sz="4" w:space="0" w:color="auto"/>
-              <w:bottom w:val="single" w:sz="4" w:space="0" w:color="auto"/>
-              <w:right w:val="single" w:sz="4" w:space="0" w:color="auto"/>
-            </w:tcBorders>
-          </w:tcPr>
-          <w:p>
-            <w:pPr>
-              <w:jc w:val="center"/>
-            </w:pPr>
-            <w:r>
-              <w:t>Nic</w:t>
-            </w:r>
-          </w:p>
-        </w:tc>
-        <w:tc>
-          <w:tcPr>
-            <w:tcW w:w="1304" w:type="dxa"/>
-            <w:tcBorders>
-              <w:top w:val="single" w:sz="4" w:space="0" w:color="auto"/>
-              <w:left w:val="single" w:sz="4" w:space="0" w:color="auto"/>
-              <w:bottom w:val="single" w:sz="4" w:space="0" w:color="auto"/>
-              <w:right w:val="single" w:sz="4" w:space="0" w:color="auto"/>
-            </w:tcBorders>
-          </w:tcPr>
-          <w:p>
-            <w:pPr>
-              <w:jc w:val="center"/>
-            </w:pPr>
-            <w:r>
-              <w:t>21/05</w:t>
-            </w:r>
-          </w:p>
-        </w:tc>
-      </w:tr>
-      <w:tr>
-        <w:trPr>
-          <w:cantSplit/>
-          <w:trHeight w:val="270"/>
-        </w:trPr>
-        <w:tc>
-          <w:tcPr>
-            <w:tcW w:w="6370" w:type="dxa"/>
-            <w:tcBorders>
-              <w:top w:val="single" w:sz="4" w:space="0" w:color="auto"/>
-              <w:left w:val="single" w:sz="4" w:space="0" w:color="auto"/>
-              <w:bottom w:val="single" w:sz="4" w:space="0" w:color="auto"/>
-              <w:right w:val="single" w:sz="4" w:space="0" w:color="auto"/>
-            </w:tcBorders>
-          </w:tcPr>
-          <w:p>
-            <w:proofErr w:type="spellStart"/>
-            <w:r>
-              <w:t>T</w:t>
-            </w:r>
-            <w:r>
-              <w:t>ouchup</w:t>
-            </w:r>
-            <w:proofErr w:type="spellEnd"/>
-            <w:r>
-              <w:t xml:space="preserve"> coder - go through the app and add/modify</w:t>
-            </w:r>
-            <w:r>
-              <w:t xml:space="preserve"> existing code so it is ready for submission</w:t>
-            </w:r>
-          </w:p>
-        </w:tc>
-        <w:tc>
-          <w:tcPr>
-            <w:tcW w:w="1671" w:type="dxa"/>
-            <w:tcBorders>
-              <w:top w:val="single" w:sz="4" w:space="0" w:color="auto"/>
-              <w:left w:val="single" w:sz="4" w:space="0" w:color="auto"/>
-              <w:bottom w:val="single" w:sz="4" w:space="0" w:color="auto"/>
-              <w:right w:val="single" w:sz="4" w:space="0" w:color="auto"/>
-            </w:tcBorders>
-          </w:tcPr>
-          <w:p>
-            <w:pPr>
-              <w:jc w:val="center"/>
-            </w:pPr>
-            <w:r>
-              <w:t>Jayden</w:t>
-            </w:r>
-          </w:p>
-        </w:tc>
-        <w:tc>
-          <w:tcPr>
-            <w:tcW w:w="1304" w:type="dxa"/>
-            <w:tcBorders>
-              <w:top w:val="single" w:sz="4" w:space="0" w:color="auto"/>
-              <w:left w:val="single" w:sz="4" w:space="0" w:color="auto"/>
-              <w:bottom w:val="single" w:sz="4" w:space="0" w:color="auto"/>
-              <w:right w:val="single" w:sz="4" w:space="0" w:color="auto"/>
-            </w:tcBorders>
-          </w:tcPr>
-          <w:p>
-            <w:pPr>
-              <w:jc w:val="center"/>
-            </w:pPr>
-            <w:r>
-              <w:t>21/05</w:t>
             </w:r>
           </w:p>
         </w:tc>
@@ -9488,6 +8084,7 @@
   <w:style w:type="character" w:default="1" w:styleId="DefaultParagraphFont">
     <w:name w:val="Default Paragraph Font"/>
     <w:uiPriority w:val="1"/>
+    <w:semiHidden/>
     <w:unhideWhenUsed/>
   </w:style>
   <w:style w:type="table" w:default="1" w:styleId="TableNormal">

</xml_diff>